<commit_message>
add details to website
</commit_message>
<xml_diff>
--- a/details.docx
+++ b/details.docx
@@ -1073,23 +1073,7 @@
           <w:rFonts w:ascii="Segoe UI" w:hAnsi="Segoe UI" w:cs="Segoe UI"/>
           <w:color w:val="2C3E50"/>
         </w:rPr>
-        <w:t> </w:t>
-      </w:r>
-      <w:proofErr w:type="spellStart"/>
-      <w:r>
-        <w:rPr>
-          <w:rFonts w:ascii="Segoe UI" w:hAnsi="Segoe UI" w:cs="Segoe UI"/>
-          <w:color w:val="2C3E50"/>
-        </w:rPr>
-        <w:t>Laravel</w:t>
-      </w:r>
-      <w:proofErr w:type="spellEnd"/>
-      <w:r>
-        <w:rPr>
-          <w:rFonts w:ascii="Segoe UI" w:hAnsi="Segoe UI" w:cs="Segoe UI"/>
-          <w:color w:val="2C3E50"/>
-        </w:rPr>
-        <w:t xml:space="preserve"> </w:t>
+        <w:t xml:space="preserve"> Laravel </w:t>
       </w:r>
       <w:proofErr w:type="gramStart"/>
       <w:r>
@@ -1228,18 +1212,65 @@
         <w:t>with</w:t>
       </w:r>
       <w:r>
+        <w:t xml:space="preserve"> Laravel ORM queries using Model </w:t>
+      </w:r>
+      <w:r>
+        <w:t>system.</w:t>
+      </w:r>
+    </w:p>
+    <w:p>
+      <w:pPr>
+        <w:pStyle w:val="ListParagraph"/>
+        <w:numPr>
+          <w:ilvl w:val="0"/>
+          <w:numId w:val="5"/>
+        </w:numPr>
+      </w:pPr>
+      <w:r>
+        <w:t>In Category section</w:t>
+      </w:r>
+      <w:r>
+        <w:t>,</w:t>
+      </w:r>
+      <w:r>
+        <w:t xml:space="preserve"> table with </w:t>
+      </w:r>
+      <w:r>
+        <w:t xml:space="preserve">all </w:t>
+      </w:r>
+      <w:r>
+        <w:t>category</w:t>
+      </w:r>
+      <w:r>
         <w:t xml:space="preserve"> </w:t>
       </w:r>
       <w:proofErr w:type="spellStart"/>
       <w:r>
-        <w:t>Laravel</w:t>
+        <w:t>containig</w:t>
       </w:r>
       <w:proofErr w:type="spellEnd"/>
       <w:r>
-        <w:t xml:space="preserve"> ORM queries using Model </w:t>
-      </w:r>
-      <w:r>
-        <w:t>system.</w:t>
+        <w:t xml:space="preserve"> related products </w:t>
+      </w:r>
+      <w:r>
+        <w:t>using La</w:t>
+      </w:r>
+      <w:r>
+        <w:t xml:space="preserve">ravel one-many </w:t>
+      </w:r>
+      <w:proofErr w:type="gramStart"/>
+      <w:r>
+        <w:t xml:space="preserve">relationship </w:t>
+      </w:r>
+      <w:r>
+        <w:t>.</w:t>
+      </w:r>
+      <w:proofErr w:type="gramEnd"/>
+      <w:r>
+        <w:t xml:space="preserve"> </w:t>
+      </w:r>
+      <w:r>
+        <w:t xml:space="preserve"> </w:t>
       </w:r>
     </w:p>
     <w:p>
@@ -1251,231 +1282,152 @@
         </w:numPr>
       </w:pPr>
       <w:r>
-        <w:t>In Category section</w:t>
-      </w:r>
-      <w:r>
-        <w:t>,</w:t>
-      </w:r>
-      <w:r>
-        <w:t xml:space="preserve"> table with </w:t>
-      </w:r>
-      <w:r>
-        <w:t xml:space="preserve">all </w:t>
-      </w:r>
-      <w:r>
-        <w:t>category</w:t>
-      </w:r>
-      <w:r>
-        <w:t xml:space="preserve"> </w:t>
+        <w:t xml:space="preserve">In products section you can search for products and search inside specific </w:t>
+      </w:r>
+      <w:proofErr w:type="gramStart"/>
+      <w:r>
+        <w:t>category .</w:t>
+      </w:r>
+      <w:proofErr w:type="gramEnd"/>
+    </w:p>
+    <w:p>
+      <w:pPr>
+        <w:pStyle w:val="ListParagraph"/>
+        <w:numPr>
+          <w:ilvl w:val="0"/>
+          <w:numId w:val="5"/>
+        </w:numPr>
+      </w:pPr>
+      <w:r>
+        <w:t xml:space="preserve">In clients section table </w:t>
+      </w:r>
+      <w:r>
+        <w:t xml:space="preserve">you can see all clients and add order for </w:t>
+      </w:r>
+      <w:r>
+        <w:t>every one and you can call them.</w:t>
+      </w:r>
+    </w:p>
+    <w:p>
+      <w:pPr>
+        <w:pStyle w:val="ListParagraph"/>
+        <w:numPr>
+          <w:ilvl w:val="0"/>
+          <w:numId w:val="5"/>
+        </w:numPr>
+      </w:pPr>
+      <w:r>
+        <w:t xml:space="preserve">In add order page you can chooses between category </w:t>
+      </w:r>
+      <w:proofErr w:type="gramStart"/>
+      <w:r>
+        <w:t>and  choose</w:t>
+      </w:r>
+      <w:proofErr w:type="gramEnd"/>
+      <w:r>
+        <w:t xml:space="preserve"> product of each category with quantity of order </w:t>
+      </w:r>
+      <w:r>
+        <w:t xml:space="preserve"> .</w:t>
+      </w:r>
+    </w:p>
+    <w:p>
+      <w:pPr>
+        <w:pStyle w:val="ListParagraph"/>
+        <w:numPr>
+          <w:ilvl w:val="0"/>
+          <w:numId w:val="5"/>
+        </w:numPr>
+      </w:pPr>
+      <w:r>
+        <w:t xml:space="preserve">In add order page you can see previous order using laravel many to many </w:t>
+      </w:r>
+      <w:proofErr w:type="gramStart"/>
+      <w:r>
+        <w:t>relationship</w:t>
+      </w:r>
+      <w:r>
+        <w:t xml:space="preserve"> .</w:t>
+      </w:r>
+      <w:proofErr w:type="gramEnd"/>
+    </w:p>
+    <w:p>
+      <w:pPr>
+        <w:pStyle w:val="ListParagraph"/>
+        <w:numPr>
+          <w:ilvl w:val="0"/>
+          <w:numId w:val="5"/>
+        </w:numPr>
+      </w:pPr>
+      <w:r>
+        <w:t xml:space="preserve">In order page you can see all orders with clients and you can see order details and print the </w:t>
+      </w:r>
+      <w:r>
+        <w:t xml:space="preserve">table of order details using </w:t>
+      </w:r>
+      <w:proofErr w:type="gramStart"/>
+      <w:r>
+        <w:t>printThis</w:t>
+      </w:r>
+      <w:r>
+        <w:t xml:space="preserve">.js </w:t>
+      </w:r>
+      <w:r>
+        <w:t xml:space="preserve"> .</w:t>
+      </w:r>
+      <w:proofErr w:type="gramEnd"/>
+    </w:p>
+    <w:p>
+      <w:pPr>
+        <w:pStyle w:val="ListParagraph"/>
+        <w:numPr>
+          <w:ilvl w:val="0"/>
+          <w:numId w:val="5"/>
+        </w:numPr>
+      </w:pPr>
+      <w:proofErr w:type="gramStart"/>
+      <w:r>
+        <w:t>In  order</w:t>
+      </w:r>
+      <w:proofErr w:type="gramEnd"/>
+      <w:r>
+        <w:t xml:space="preserve"> page you can see all user and can add admin and super admin .</w:t>
+      </w:r>
+    </w:p>
+    <w:p>
+      <w:pPr>
+        <w:pStyle w:val="ListParagraph"/>
+        <w:numPr>
+          <w:ilvl w:val="0"/>
+          <w:numId w:val="5"/>
+        </w:numPr>
+      </w:pPr>
+      <w:r>
+        <w:t xml:space="preserve">In all pages you can search and </w:t>
+      </w:r>
+      <w:proofErr w:type="gramStart"/>
+      <w:r>
+        <w:t>add ,</w:t>
+      </w:r>
+      <w:proofErr w:type="gramEnd"/>
+      <w:r>
+        <w:t xml:space="preserve"> edit  , delete ,if you are super admin and you can </w:t>
       </w:r>
       <w:proofErr w:type="spellStart"/>
       <w:r>
-        <w:t>containig</w:t>
+        <w:t>mange</w:t>
       </w:r>
       <w:proofErr w:type="spellEnd"/>
       <w:r>
-        <w:t xml:space="preserve"> related products </w:t>
-      </w:r>
-      <w:r>
-        <w:t xml:space="preserve">using </w:t>
+        <w:t xml:space="preserve"> roles by </w:t>
       </w:r>
       <w:proofErr w:type="spellStart"/>
       <w:r>
-        <w:t>La</w:t>
-      </w:r>
-      <w:r>
-        <w:t>ravel</w:t>
+        <w:t>Laratrust</w:t>
       </w:r>
       <w:proofErr w:type="spellEnd"/>
       <w:r>
-        <w:t xml:space="preserve"> one-many </w:t>
-      </w:r>
-      <w:proofErr w:type="gramStart"/>
-      <w:r>
-        <w:t xml:space="preserve">relationship </w:t>
-      </w:r>
-      <w:r>
-        <w:t>.</w:t>
-      </w:r>
-      <w:proofErr w:type="gramEnd"/>
-      <w:r>
-        <w:t xml:space="preserve"> </w:t>
-      </w:r>
-      <w:r>
-        <w:t xml:space="preserve"> </w:t>
-      </w:r>
-    </w:p>
-    <w:p>
-      <w:pPr>
-        <w:pStyle w:val="ListParagraph"/>
-        <w:numPr>
-          <w:ilvl w:val="0"/>
-          <w:numId w:val="5"/>
-        </w:numPr>
-      </w:pPr>
-      <w:r>
-        <w:t xml:space="preserve">In products section you can search for products and search inside specific </w:t>
-      </w:r>
-      <w:proofErr w:type="gramStart"/>
-      <w:r>
-        <w:t>category .</w:t>
-      </w:r>
-      <w:proofErr w:type="gramEnd"/>
-    </w:p>
-    <w:p>
-      <w:pPr>
-        <w:pStyle w:val="ListParagraph"/>
-        <w:numPr>
-          <w:ilvl w:val="0"/>
-          <w:numId w:val="5"/>
-        </w:numPr>
-      </w:pPr>
-      <w:r>
-        <w:t xml:space="preserve">In clients section table </w:t>
-      </w:r>
-      <w:r>
-        <w:t xml:space="preserve">you can see all clients and add order for </w:t>
-      </w:r>
-      <w:r>
-        <w:t>every one and you can call them.</w:t>
-      </w:r>
-    </w:p>
-    <w:p>
-      <w:pPr>
-        <w:pStyle w:val="ListParagraph"/>
-        <w:numPr>
-          <w:ilvl w:val="0"/>
-          <w:numId w:val="5"/>
-        </w:numPr>
-      </w:pPr>
-      <w:r>
-        <w:t xml:space="preserve">In add order page you can chooses between category </w:t>
-      </w:r>
-      <w:proofErr w:type="gramStart"/>
-      <w:r>
-        <w:t>and  choose</w:t>
-      </w:r>
-      <w:proofErr w:type="gramEnd"/>
-      <w:r>
-        <w:t xml:space="preserve"> product of each category with quantity of order </w:t>
-      </w:r>
-      <w:r>
-        <w:t xml:space="preserve"> .</w:t>
-      </w:r>
-    </w:p>
-    <w:p>
-      <w:pPr>
-        <w:pStyle w:val="ListParagraph"/>
-        <w:numPr>
-          <w:ilvl w:val="0"/>
-          <w:numId w:val="5"/>
-        </w:numPr>
-      </w:pPr>
-      <w:r>
-        <w:t xml:space="preserve">In add order page you can see previous order using </w:t>
-      </w:r>
-      <w:proofErr w:type="spellStart"/>
-      <w:r>
-        <w:t>laravel</w:t>
-      </w:r>
-      <w:proofErr w:type="spellEnd"/>
-      <w:r>
-        <w:t xml:space="preserve"> many to many </w:t>
-      </w:r>
-      <w:proofErr w:type="gramStart"/>
-      <w:r>
-        <w:t>relationship</w:t>
-      </w:r>
-      <w:r>
-        <w:t xml:space="preserve"> .</w:t>
-      </w:r>
-      <w:proofErr w:type="gramEnd"/>
-    </w:p>
-    <w:p>
-      <w:pPr>
-        <w:pStyle w:val="ListParagraph"/>
-        <w:numPr>
-          <w:ilvl w:val="0"/>
-          <w:numId w:val="5"/>
-        </w:numPr>
-      </w:pPr>
-      <w:r>
-        <w:t xml:space="preserve">In order page you can see all orders with clients and you can see order details and print the </w:t>
-      </w:r>
-      <w:r>
-        <w:t xml:space="preserve">table of order details using </w:t>
-      </w:r>
-      <w:proofErr w:type="gramStart"/>
-      <w:r>
-        <w:t>printThis</w:t>
-      </w:r>
-      <w:r>
-        <w:t xml:space="preserve">.js </w:t>
-      </w:r>
-      <w:r>
-        <w:t xml:space="preserve"> .</w:t>
-      </w:r>
-      <w:proofErr w:type="gramEnd"/>
-    </w:p>
-    <w:p>
-      <w:pPr>
-        <w:pStyle w:val="ListParagraph"/>
-        <w:numPr>
-          <w:ilvl w:val="0"/>
-          <w:numId w:val="5"/>
-        </w:numPr>
-      </w:pPr>
-      <w:proofErr w:type="gramStart"/>
-      <w:r>
-        <w:t>In  order</w:t>
-      </w:r>
-      <w:proofErr w:type="gramEnd"/>
-      <w:r>
-        <w:t xml:space="preserve"> page you can see all user and can add admin and super admin .</w:t>
-      </w:r>
-    </w:p>
-    <w:p>
-      <w:pPr>
-        <w:pStyle w:val="ListParagraph"/>
-        <w:numPr>
-          <w:ilvl w:val="0"/>
-          <w:numId w:val="5"/>
-        </w:numPr>
-      </w:pPr>
-      <w:r>
-        <w:t xml:space="preserve">In all pages you can search and </w:t>
-      </w:r>
-      <w:proofErr w:type="gramStart"/>
-      <w:r>
-        <w:t>add ,</w:t>
-      </w:r>
-      <w:proofErr w:type="gramEnd"/>
-      <w:r>
-        <w:t xml:space="preserve"> edit  , delete ,if you are super admin and you can </w:t>
-      </w:r>
-      <w:proofErr w:type="spellStart"/>
-      <w:r>
-        <w:t>mange</w:t>
-      </w:r>
-      <w:proofErr w:type="spellEnd"/>
-      <w:r>
-        <w:t xml:space="preserve"> roles by </w:t>
-      </w:r>
-      <w:proofErr w:type="spellStart"/>
-      <w:r>
-        <w:t>Laratrust</w:t>
-      </w:r>
-      <w:proofErr w:type="spellEnd"/>
-      <w:r>
-        <w:t> </w:t>
-      </w:r>
-      <w:proofErr w:type="spellStart"/>
-      <w:r>
-        <w:t>Laravel</w:t>
-      </w:r>
-      <w:proofErr w:type="spellEnd"/>
-      <w:r>
-        <w:t xml:space="preserve"> package in database</w:t>
+        <w:t> Laravel package in database</w:t>
       </w:r>
       <w:r>
         <w:rPr>
@@ -1511,65 +1463,52 @@
         </w:numPr>
       </w:pPr>
       <w:r>
-        <w:t xml:space="preserve">Using seeding and </w:t>
+        <w:t xml:space="preserve">Using seeding and laravel migration to fill data in website </w:t>
+      </w:r>
+      <w:proofErr w:type="gramStart"/>
+      <w:r>
+        <w:t>database .</w:t>
+      </w:r>
+      <w:proofErr w:type="gramEnd"/>
+    </w:p>
+    <w:p>
+      <w:pPr>
+        <w:pStyle w:val="ListParagraph"/>
+        <w:numPr>
+          <w:ilvl w:val="0"/>
+          <w:numId w:val="5"/>
+        </w:numPr>
+      </w:pPr>
+      <w:r>
+        <w:t xml:space="preserve">Using admin LTE template and some modification on </w:t>
+      </w:r>
+      <w:proofErr w:type="gramStart"/>
+      <w:r>
+        <w:t>it .</w:t>
+      </w:r>
+      <w:proofErr w:type="gramEnd"/>
+    </w:p>
+    <w:p>
+      <w:pPr>
+        <w:pStyle w:val="ListParagraph"/>
+        <w:numPr>
+          <w:ilvl w:val="0"/>
+          <w:numId w:val="5"/>
+        </w:numPr>
+      </w:pPr>
+      <w:r>
+        <w:t xml:space="preserve"> Using </w:t>
       </w:r>
       <w:proofErr w:type="spellStart"/>
       <w:r>
-        <w:t>laravel</w:t>
+        <w:t>Astrotomic</w:t>
       </w:r>
       <w:proofErr w:type="spellEnd"/>
       <w:r>
-        <w:t xml:space="preserve"> migration to fill data in website </w:t>
-      </w:r>
-      <w:proofErr w:type="gramStart"/>
-      <w:r>
-        <w:t>database .</w:t>
-      </w:r>
-      <w:proofErr w:type="gramEnd"/>
-    </w:p>
-    <w:p>
-      <w:pPr>
-        <w:pStyle w:val="ListParagraph"/>
-        <w:numPr>
-          <w:ilvl w:val="0"/>
-          <w:numId w:val="5"/>
-        </w:numPr>
-      </w:pPr>
-      <w:r>
-        <w:t xml:space="preserve">Using admin LTE template and some modification on </w:t>
-      </w:r>
-      <w:proofErr w:type="gramStart"/>
-      <w:r>
-        <w:t>it .</w:t>
-      </w:r>
-      <w:proofErr w:type="gramEnd"/>
-    </w:p>
-    <w:p>
-      <w:pPr>
-        <w:pStyle w:val="ListParagraph"/>
-        <w:numPr>
-          <w:ilvl w:val="0"/>
-          <w:numId w:val="5"/>
-        </w:numPr>
-      </w:pPr>
-      <w:r>
-        <w:t xml:space="preserve"> Using </w:t>
-      </w:r>
-      <w:proofErr w:type="spellStart"/>
-      <w:r>
-        <w:t>Astrotomic</w:t>
-      </w:r>
-      <w:proofErr w:type="spellEnd"/>
-      <w:r>
         <w:t xml:space="preserve"> </w:t>
       </w:r>
-      <w:proofErr w:type="spellStart"/>
-      <w:r>
-        <w:t>laravel</w:t>
-      </w:r>
-      <w:proofErr w:type="spellEnd"/>
-      <w:r>
-        <w:t>-translatable package</w:t>
+      <w:r>
+        <w:t>laravel-translatable package</w:t>
       </w:r>
       <w:r>
         <w:t xml:space="preserve"> to manage translation of </w:t>
@@ -2190,163 +2129,1033 @@
         <w:t>Get all skills and modify it</w:t>
       </w:r>
       <w:r>
+        <w:t xml:space="preserve"> or add new </w:t>
+      </w:r>
+      <w:proofErr w:type="gramStart"/>
+      <w:r>
+        <w:t>one</w:t>
+      </w:r>
+      <w:r>
+        <w:t xml:space="preserve"> .</w:t>
+      </w:r>
+      <w:proofErr w:type="gramEnd"/>
+    </w:p>
+    <w:p>
+      <w:pPr>
+        <w:pStyle w:val="ListParagraph"/>
+        <w:numPr>
+          <w:ilvl w:val="0"/>
+          <w:numId w:val="10"/>
+        </w:numPr>
+      </w:pPr>
+      <w:r>
+        <w:t xml:space="preserve">Get all categories and modify it </w:t>
+      </w:r>
+      <w:r>
+        <w:t>or add new one</w:t>
+      </w:r>
+      <w:r>
+        <w:t>.</w:t>
+      </w:r>
+    </w:p>
+    <w:p>
+      <w:pPr>
+        <w:pStyle w:val="ListParagraph"/>
+        <w:numPr>
+          <w:ilvl w:val="0"/>
+          <w:numId w:val="10"/>
+        </w:numPr>
+      </w:pPr>
+      <w:r>
+        <w:t xml:space="preserve">Get all exams and modify it </w:t>
+      </w:r>
+      <w:r>
+        <w:t xml:space="preserve">or add new </w:t>
+      </w:r>
+      <w:proofErr w:type="gramStart"/>
+      <w:r>
+        <w:t>one ,</w:t>
+      </w:r>
+      <w:proofErr w:type="gramEnd"/>
+      <w:r>
         <w:t xml:space="preserve"> </w:t>
       </w:r>
       <w:r>
-        <w:t xml:space="preserve">or add new </w:t>
-      </w:r>
-      <w:proofErr w:type="gramStart"/>
-      <w:r>
-        <w:t>one</w:t>
+        <w:t>and show and modify questions.</w:t>
+      </w:r>
+    </w:p>
+    <w:p>
+      <w:pPr>
+        <w:pStyle w:val="ListParagraph"/>
+        <w:numPr>
+          <w:ilvl w:val="0"/>
+          <w:numId w:val="10"/>
+        </w:numPr>
+      </w:pPr>
+      <w:r>
+        <w:t xml:space="preserve">Get all admins and control admin level or delete him or add new </w:t>
+      </w:r>
+      <w:proofErr w:type="gramStart"/>
+      <w:r>
+        <w:t>admin .</w:t>
+      </w:r>
+      <w:proofErr w:type="gramEnd"/>
+    </w:p>
+    <w:p>
+      <w:pPr>
+        <w:pStyle w:val="ListParagraph"/>
+        <w:numPr>
+          <w:ilvl w:val="0"/>
+          <w:numId w:val="10"/>
+        </w:numPr>
+      </w:pPr>
+      <w:r>
+        <w:t xml:space="preserve">Beautiful design with Admin-LTE template </w:t>
+      </w:r>
+      <w:proofErr w:type="gramStart"/>
+      <w:r>
+        <w:t>panel .</w:t>
+      </w:r>
+      <w:proofErr w:type="gramEnd"/>
+      <w:r>
+        <w:t xml:space="preserve"> </w:t>
+      </w:r>
+    </w:p>
+    <w:p>
+      <w:r>
+        <w:t>Artist</w:t>
+      </w:r>
+      <w:r>
+        <w:t>-Abanoub Samir</w:t>
+      </w:r>
+      <w:r>
+        <w:br/>
+        <w:t xml:space="preserve">In </w:t>
+      </w:r>
+      <w:r>
+        <w:t>vuejs</w:t>
+      </w:r>
+      <w:r>
+        <w:t xml:space="preserve"> project</w:t>
+      </w:r>
+      <w:r>
+        <w:t xml:space="preserve"> as frontend </w:t>
+      </w:r>
+    </w:p>
+    <w:p>
+      <w:pPr>
+        <w:pStyle w:val="ListParagraph"/>
+        <w:numPr>
+          <w:ilvl w:val="0"/>
+          <w:numId w:val="11"/>
+        </w:numPr>
+      </w:pPr>
+      <w:r>
+        <w:t>Header page with amazing design and beautiful color.</w:t>
+      </w:r>
+    </w:p>
+    <w:p>
+      <w:pPr>
+        <w:pStyle w:val="ListParagraph"/>
+        <w:numPr>
+          <w:ilvl w:val="0"/>
+          <w:numId w:val="11"/>
+        </w:numPr>
+      </w:pPr>
+      <w:r>
+        <w:t xml:space="preserve">Social media accounts fixed in all pages </w:t>
+      </w:r>
+      <w:r>
+        <w:t>using component feature in vuejs.</w:t>
+      </w:r>
+    </w:p>
+    <w:p>
+      <w:pPr>
+        <w:pStyle w:val="ListParagraph"/>
+        <w:numPr>
+          <w:ilvl w:val="0"/>
+          <w:numId w:val="11"/>
+        </w:numPr>
+      </w:pPr>
+      <w:r>
+        <w:t>Message button</w:t>
+      </w:r>
+      <w:r>
+        <w:t xml:space="preserve"> with </w:t>
+      </w:r>
+      <w:r>
+        <w:t>whatsapp</w:t>
+      </w:r>
+      <w:r>
+        <w:t>, messenger, telegram that’s</w:t>
+      </w:r>
+      <w:r>
+        <w:t xml:space="preserve"> fixed in all pages using component feature in vuejs.</w:t>
+      </w:r>
+    </w:p>
+    <w:p>
+      <w:pPr>
+        <w:pStyle w:val="ListParagraph"/>
+        <w:numPr>
+          <w:ilvl w:val="0"/>
+          <w:numId w:val="11"/>
+        </w:numPr>
+      </w:pPr>
+      <w:r>
+        <w:t>Animated type text with beautiful shape.</w:t>
+      </w:r>
+    </w:p>
+    <w:p>
+      <w:pPr>
+        <w:pStyle w:val="ListParagraph"/>
+        <w:numPr>
+          <w:ilvl w:val="0"/>
+          <w:numId w:val="11"/>
+        </w:numPr>
+      </w:pPr>
+      <w:r>
+        <w:t>Sidebar</w:t>
+      </w:r>
+      <w:r>
+        <w:t xml:space="preserve"> moves you between pages seamlessly without </w:t>
+      </w:r>
+      <w:r>
+        <w:t>reloading</w:t>
+      </w:r>
+      <w:r>
+        <w:t xml:space="preserve"> using the S</w:t>
+      </w:r>
+      <w:r>
+        <w:t>PA Vuejs</w:t>
+      </w:r>
+      <w:r>
+        <w:t xml:space="preserve"> </w:t>
+      </w:r>
+      <w:r>
+        <w:t xml:space="preserve">routes </w:t>
+      </w:r>
+      <w:r>
+        <w:t>features</w:t>
+      </w:r>
+      <w:r>
+        <w:t>.</w:t>
+      </w:r>
+    </w:p>
+    <w:p>
+      <w:pPr>
+        <w:pStyle w:val="ListParagraph"/>
+        <w:numPr>
+          <w:ilvl w:val="0"/>
+          <w:numId w:val="11"/>
+        </w:numPr>
+      </w:pPr>
+      <w:r>
+        <w:t xml:space="preserve">Beautiful animated </w:t>
+      </w:r>
+      <w:r>
+        <w:t>logo.</w:t>
+      </w:r>
+    </w:p>
+    <w:p>
+      <w:pPr>
+        <w:pStyle w:val="ListParagraph"/>
+        <w:numPr>
+          <w:ilvl w:val="0"/>
+          <w:numId w:val="11"/>
+        </w:numPr>
+      </w:pPr>
+      <w:r>
+        <w:t xml:space="preserve">Dark-mood button which give you two themes </w:t>
+      </w:r>
+      <w:r>
+        <w:t>(</w:t>
+      </w:r>
+      <w:proofErr w:type="gramStart"/>
+      <w:r>
+        <w:t>Dark</w:t>
+      </w:r>
+      <w:r>
+        <w:t xml:space="preserve"> ,</w:t>
+      </w:r>
+      <w:proofErr w:type="gramEnd"/>
+      <w:r>
+        <w:t xml:space="preserve"> White ) .</w:t>
+      </w:r>
+      <w:r>
+        <w:rPr>
+          <w:rFonts w:hint="cs"/>
+          <w:rtl/>
+        </w:rPr>
+        <w:t xml:space="preserve"> </w:t>
+      </w:r>
+    </w:p>
+    <w:p>
+      <w:pPr>
+        <w:pStyle w:val="ListParagraph"/>
+        <w:numPr>
+          <w:ilvl w:val="0"/>
+          <w:numId w:val="11"/>
+        </w:numPr>
+      </w:pPr>
+      <w:r>
+        <w:t xml:space="preserve">Contact me page having contact me form with strong </w:t>
+      </w:r>
+      <w:r>
+        <w:t>validation (</w:t>
+      </w:r>
+      <w:r>
+        <w:t xml:space="preserve">in client-side and server-side) and response message after sending your message coming from the server and have open-closed boxes with animated typed-text and the artist </w:t>
+      </w:r>
+      <w:r>
+        <w:t xml:space="preserve">information. </w:t>
+      </w:r>
+    </w:p>
+    <w:p>
+      <w:pPr>
+        <w:pStyle w:val="ListParagraph"/>
+        <w:numPr>
+          <w:ilvl w:val="0"/>
+          <w:numId w:val="11"/>
+        </w:numPr>
+      </w:pPr>
+      <w:r>
+        <w:t xml:space="preserve">About me page that’s </w:t>
+      </w:r>
+      <w:r>
+        <w:t>include the</w:t>
+      </w:r>
+      <w:r>
+        <w:t xml:space="preserve"> </w:t>
+      </w:r>
+      <w:r>
+        <w:t>Biography</w:t>
+      </w:r>
+      <w:r>
+        <w:t xml:space="preserve"> with animated typed text and </w:t>
+      </w:r>
+      <w:r>
+        <w:t>photo.</w:t>
+      </w:r>
+    </w:p>
+    <w:p>
+      <w:pPr>
+        <w:pStyle w:val="ListParagraph"/>
+        <w:numPr>
+          <w:ilvl w:val="0"/>
+          <w:numId w:val="11"/>
+        </w:numPr>
+      </w:pPr>
+      <w:r>
+        <w:t>My last work page include</w:t>
+      </w:r>
+      <w:proofErr w:type="gramStart"/>
+      <w:r>
+        <w:t>:</w:t>
+      </w:r>
+      <w:proofErr w:type="gramEnd"/>
+      <w:r>
+        <w:br/>
+        <w:t xml:space="preserve">- Beautiful slider and animated card with each song information related to the slider and you can add comment on each song without </w:t>
+      </w:r>
+      <w:r>
+        <w:t>Authorization</w:t>
+      </w:r>
+      <w:r>
+        <w:t xml:space="preserve"> .   </w:t>
+      </w:r>
+      <w:r>
+        <w:br/>
+        <w:t xml:space="preserve">- Playlist with pretty media player for artist songs created by </w:t>
+      </w:r>
+      <w:proofErr w:type="gramStart"/>
+      <w:r>
+        <w:t>JavaScript  and</w:t>
+      </w:r>
+      <w:proofErr w:type="gramEnd"/>
+      <w:r>
+        <w:t xml:space="preserve"> vuejs functions </w:t>
+      </w:r>
+      <w:r>
+        <w:t xml:space="preserve">with like and share features without </w:t>
+      </w:r>
+      <w:r>
+        <w:t>Authorization</w:t>
+      </w:r>
+      <w:r>
+        <w:t>.</w:t>
+      </w:r>
+      <w:r>
+        <w:br/>
+        <w:t xml:space="preserve">- Slider and playlist media player related to each other </w:t>
+      </w:r>
+    </w:p>
+    <w:p>
+      <w:pPr>
+        <w:pStyle w:val="ListParagraph"/>
+      </w:pPr>
+    </w:p>
+    <w:p>
+      <w:pPr>
+        <w:pStyle w:val="ListParagraph"/>
+        <w:numPr>
+          <w:ilvl w:val="0"/>
+          <w:numId w:val="11"/>
+        </w:numPr>
+      </w:pPr>
+      <w:r>
+        <w:lastRenderedPageBreak/>
+        <w:t xml:space="preserve">Video page </w:t>
+      </w:r>
+      <w:r>
+        <w:t xml:space="preserve">include </w:t>
+      </w:r>
+      <w:r>
+        <w:br/>
+        <w:t xml:space="preserve">- search bar to get videos faster </w:t>
+      </w:r>
+      <w:r>
+        <w:br/>
+        <w:t xml:space="preserve">- getting videos from YouTube Api and get all information from </w:t>
+      </w:r>
+      <w:proofErr w:type="gramStart"/>
+      <w:r>
+        <w:t>YouTube</w:t>
       </w:r>
       <w:r>
         <w:t xml:space="preserve"> .</w:t>
       </w:r>
       <w:proofErr w:type="gramEnd"/>
-    </w:p>
-    <w:p>
-      <w:pPr>
-        <w:pStyle w:val="ListParagraph"/>
-        <w:numPr>
-          <w:ilvl w:val="0"/>
-          <w:numId w:val="10"/>
-        </w:numPr>
-      </w:pPr>
-      <w:r>
-        <w:t xml:space="preserve">Get all categories and modify it </w:t>
-      </w:r>
-      <w:r>
-        <w:t>or add new one</w:t>
+      <w:r>
+        <w:br/>
+        <w:t xml:space="preserve">- Video title in YouTube appear in bottom side of the page </w:t>
+      </w:r>
+      <w:r>
+        <w:br/>
+      </w:r>
+      <w:r>
+        <w:t>- you can see videos in YouTube or in the page.</w:t>
+      </w:r>
+      <w:r>
+        <w:br/>
+        <w:t>- Switch between videos left and right with pretty slider.</w:t>
+      </w:r>
+      <w:r>
+        <w:br/>
+        <w:t xml:space="preserve">- </w:t>
+      </w:r>
+      <w:r>
+        <w:t xml:space="preserve">comment section for adding comments at every video and see other </w:t>
+      </w:r>
+      <w:proofErr w:type="gramStart"/>
+      <w:r>
+        <w:t>comments .</w:t>
+      </w:r>
+      <w:proofErr w:type="gramEnd"/>
+    </w:p>
+    <w:p>
+      <w:pPr>
+        <w:pStyle w:val="ListParagraph"/>
+        <w:numPr>
+          <w:ilvl w:val="0"/>
+          <w:numId w:val="11"/>
+        </w:numPr>
+      </w:pPr>
+      <w:r>
+        <w:t>Latest News</w:t>
+      </w:r>
+      <w:r>
+        <w:t xml:space="preserve"> page </w:t>
+      </w:r>
+      <w:r>
+        <w:br/>
+        <w:t>- getting all news or get news about specific topic (videos, music, events, social</w:t>
+      </w:r>
+      <w:proofErr w:type="gramStart"/>
+      <w:r>
+        <w:t>) .</w:t>
+      </w:r>
+      <w:proofErr w:type="gramEnd"/>
+      <w:r>
+        <w:br/>
+        <w:t xml:space="preserve">- </w:t>
+      </w:r>
+      <w:proofErr w:type="gramStart"/>
+      <w:r>
+        <w:t>news</w:t>
+      </w:r>
+      <w:proofErr w:type="gramEnd"/>
+      <w:r>
+        <w:t xml:space="preserve"> date section with beautiful design </w:t>
+      </w:r>
+      <w:r>
+        <w:br/>
+        <w:t xml:space="preserve">- like share and comment section </w:t>
+      </w:r>
+      <w:r>
+        <w:t xml:space="preserve">without </w:t>
+      </w:r>
+      <w:r>
+        <w:t>Authorization</w:t>
+      </w:r>
+      <w:r>
+        <w:t xml:space="preserve"> .</w:t>
+      </w:r>
+    </w:p>
+    <w:p>
+      <w:pPr>
+        <w:pStyle w:val="ListParagraph"/>
+        <w:numPr>
+          <w:ilvl w:val="0"/>
+          <w:numId w:val="11"/>
+        </w:numPr>
+      </w:pPr>
+      <w:r>
+        <w:t>Testimonials page with super design animating light</w:t>
+      </w:r>
+      <w:r>
+        <w:t>ing</w:t>
+      </w:r>
+      <w:r>
+        <w:t xml:space="preserve"> title </w:t>
+      </w:r>
+      <w:r>
+        <w:t>and customer experience with each customer picture in beautiful design.</w:t>
+      </w:r>
+    </w:p>
+    <w:p>
+      <w:pPr>
+        <w:pStyle w:val="ListParagraph"/>
+        <w:numPr>
+          <w:ilvl w:val="0"/>
+          <w:numId w:val="11"/>
+        </w:numPr>
+      </w:pPr>
+      <w:r>
+        <w:t xml:space="preserve">Photo page </w:t>
+      </w:r>
+      <w:r>
+        <w:br/>
+        <w:t xml:space="preserve">- </w:t>
+      </w:r>
+      <w:r>
+        <w:t xml:space="preserve">search bar to get </w:t>
+      </w:r>
+      <w:r>
+        <w:t>photos</w:t>
+      </w:r>
+      <w:r>
+        <w:t xml:space="preserve"> </w:t>
+      </w:r>
+      <w:r>
+        <w:t xml:space="preserve">faster. </w:t>
+      </w:r>
+      <w:r>
+        <w:br/>
+        <w:t xml:space="preserve">- </w:t>
+      </w:r>
+      <w:r>
+        <w:t xml:space="preserve">getting </w:t>
+      </w:r>
+      <w:r>
+        <w:t>photos</w:t>
+      </w:r>
+      <w:r>
+        <w:t xml:space="preserve"> from </w:t>
+      </w:r>
+      <w:r>
+        <w:t>Instagram</w:t>
+      </w:r>
+      <w:r>
+        <w:t xml:space="preserve"> </w:t>
+      </w:r>
+      <w:r>
+        <w:t>API</w:t>
+      </w:r>
+      <w:r>
+        <w:t xml:space="preserve"> and get all information from </w:t>
+      </w:r>
+      <w:r>
+        <w:t>Instagram</w:t>
       </w:r>
       <w:r>
         <w:t>.</w:t>
       </w:r>
-    </w:p>
-    <w:p>
-      <w:pPr>
-        <w:pStyle w:val="ListParagraph"/>
-        <w:numPr>
-          <w:ilvl w:val="0"/>
-          <w:numId w:val="10"/>
-        </w:numPr>
-      </w:pPr>
-      <w:r>
-        <w:t xml:space="preserve">Get all </w:t>
-      </w:r>
-      <w:r>
-        <w:t>exams</w:t>
-      </w:r>
-      <w:r>
-        <w:t xml:space="preserve"> and modify it </w:t>
-      </w:r>
-      <w:r>
-        <w:t xml:space="preserve">or add new </w:t>
-      </w:r>
-      <w:proofErr w:type="gramStart"/>
-      <w:r>
-        <w:t xml:space="preserve">one </w:t>
-      </w:r>
-      <w:r>
-        <w:t>,</w:t>
-      </w:r>
-      <w:proofErr w:type="gramEnd"/>
+      <w:r>
+        <w:br/>
+        <w:t xml:space="preserve">- </w:t>
+      </w:r>
+      <w:r>
+        <w:t>Instagram</w:t>
+      </w:r>
+      <w:r>
+        <w:t xml:space="preserve"> caption </w:t>
+      </w:r>
+      <w:r>
+        <w:t>appear in</w:t>
+      </w:r>
+      <w:r>
+        <w:t xml:space="preserve"> the bottom </w:t>
+      </w:r>
+      <w:r>
+        <w:t>of</w:t>
+      </w:r>
+      <w:r>
+        <w:t xml:space="preserve"> each</w:t>
+      </w:r>
+      <w:r>
+        <w:t xml:space="preserve"> p</w:t>
+      </w:r>
+      <w:r>
+        <w:t>hoto by hover on the photo or by clicking in bottom button in small devices.</w:t>
+      </w:r>
+      <w:r>
+        <w:br/>
+        <w:t xml:space="preserve">- </w:t>
+      </w:r>
+      <w:r>
+        <w:t xml:space="preserve">viewing each photo in full screen </w:t>
+      </w:r>
+      <w:r>
+        <w:t>size.</w:t>
+      </w:r>
+      <w:r>
+        <w:br/>
+        <w:t xml:space="preserve">- comment section on each </w:t>
+      </w:r>
+      <w:r>
+        <w:t>photo.</w:t>
+      </w:r>
+    </w:p>
+    <w:p>
+      <w:pPr>
+        <w:pStyle w:val="ListParagraph"/>
+        <w:numPr>
+          <w:ilvl w:val="0"/>
+          <w:numId w:val="11"/>
+        </w:numPr>
+      </w:pPr>
+      <w:r>
+        <w:t xml:space="preserve">All design created by vuejs and Vuetify Framework with routing system with spa </w:t>
+      </w:r>
+      <w:r>
+        <w:t>feature.</w:t>
+      </w:r>
+    </w:p>
+    <w:p>
       <w:r>
         <w:t xml:space="preserve"> </w:t>
-      </w:r>
-      <w:r>
-        <w:t>and show and modify questions</w:t>
-      </w:r>
-      <w:r>
-        <w:t>.</w:t>
-      </w:r>
-    </w:p>
-    <w:p>
-      <w:pPr>
-        <w:pStyle w:val="ListParagraph"/>
-        <w:numPr>
-          <w:ilvl w:val="0"/>
-          <w:numId w:val="10"/>
-        </w:numPr>
-      </w:pPr>
-      <w:r>
-        <w:t xml:space="preserve">Get all admins and control admin level or delete him or add new </w:t>
-      </w:r>
-      <w:proofErr w:type="gramStart"/>
-      <w:r>
-        <w:t>admin .</w:t>
-      </w:r>
-      <w:proofErr w:type="gramEnd"/>
-    </w:p>
-    <w:p>
-      <w:pPr>
-        <w:pStyle w:val="ListParagraph"/>
-        <w:numPr>
-          <w:ilvl w:val="0"/>
-          <w:numId w:val="10"/>
-        </w:numPr>
-      </w:pPr>
-      <w:r>
-        <w:t xml:space="preserve">Beautiful design with Admin-LTE template </w:t>
-      </w:r>
-      <w:proofErr w:type="gramStart"/>
-      <w:r>
-        <w:t>panel .</w:t>
-      </w:r>
-      <w:proofErr w:type="gramEnd"/>
-      <w:r>
-        <w:t xml:space="preserve"> </w:t>
-      </w:r>
-    </w:p>
-    <w:p>
-      <w:proofErr w:type="spellStart"/>
-      <w:r>
-        <w:t>ArtistAbanoubSamir</w:t>
-      </w:r>
-      <w:proofErr w:type="spellEnd"/>
-      <w:r>
-        <w:br/>
-      </w:r>
-      <w:r>
-        <w:t xml:space="preserve">In </w:t>
-      </w:r>
-      <w:proofErr w:type="spellStart"/>
-      <w:r>
-        <w:t>vue</w:t>
-      </w:r>
-      <w:proofErr w:type="spellEnd"/>
-      <w:r>
-        <w:t xml:space="preserve"> project</w:t>
       </w:r>
       <w:bookmarkStart w:id="0" w:name="_GoBack"/>
       <w:bookmarkEnd w:id="0"/>
-    </w:p>
-    <w:p>
-      <w:pPr>
-        <w:pStyle w:val="ListParagraph"/>
-        <w:numPr>
-          <w:ilvl w:val="0"/>
-          <w:numId w:val="11"/>
-        </w:numPr>
-      </w:pPr>
-    </w:p>
-    <w:p/>
-    <w:p>
-      <w:pPr>
-        <w:pStyle w:val="ListParagraph"/>
-      </w:pPr>
-      <w:r>
-        <w:br/>
-      </w:r>
-      <w:r>
-        <w:br/>
-      </w:r>
       <w:r>
         <w:br/>
         <w:t xml:space="preserve"> </w:t>
       </w:r>
       <w:r>
+        <w:t xml:space="preserve">In </w:t>
+      </w:r>
+      <w:r>
+        <w:t>Lar</w:t>
+      </w:r>
+      <w:r>
+        <w:t>a</w:t>
+      </w:r>
+      <w:r>
+        <w:t>val</w:t>
+      </w:r>
+      <w:r>
+        <w:t xml:space="preserve"> project as </w:t>
+      </w:r>
+      <w:r>
+        <w:t xml:space="preserve">backend </w:t>
+      </w:r>
+    </w:p>
+    <w:p>
+      <w:pPr>
+        <w:pStyle w:val="ListParagraph"/>
+        <w:numPr>
+          <w:ilvl w:val="0"/>
+          <w:numId w:val="13"/>
+        </w:numPr>
+      </w:pPr>
+      <w:r>
+        <w:t xml:space="preserve">Dashboard with all results </w:t>
+      </w:r>
+    </w:p>
+    <w:p>
+      <w:pPr>
+        <w:pStyle w:val="ListParagraph"/>
+        <w:numPr>
+          <w:ilvl w:val="0"/>
+          <w:numId w:val="13"/>
+        </w:numPr>
+      </w:pPr>
+      <w:r>
+        <w:t>Search bar in all pages.</w:t>
+      </w:r>
+    </w:p>
+    <w:p>
+      <w:pPr>
+        <w:pStyle w:val="ListParagraph"/>
+        <w:numPr>
+          <w:ilvl w:val="0"/>
+          <w:numId w:val="13"/>
+        </w:numPr>
+      </w:pPr>
+      <w:r>
+        <w:t>Website in Arabic and English.</w:t>
+      </w:r>
+    </w:p>
+    <w:p>
+      <w:pPr>
+        <w:pStyle w:val="ListParagraph"/>
+        <w:numPr>
+          <w:ilvl w:val="0"/>
+          <w:numId w:val="13"/>
+        </w:numPr>
+      </w:pPr>
+      <w:r>
+        <w:t xml:space="preserve">Login system for admin </w:t>
+      </w:r>
+      <w:r>
+        <w:t>only.</w:t>
+      </w:r>
+    </w:p>
+    <w:p>
+      <w:pPr>
+        <w:pStyle w:val="ListParagraph"/>
+        <w:numPr>
+          <w:ilvl w:val="0"/>
+          <w:numId w:val="13"/>
+        </w:numPr>
+      </w:pPr>
+      <w:r>
+        <w:t xml:space="preserve">Breadcrumb in all </w:t>
+      </w:r>
+      <w:r>
+        <w:t>pages.</w:t>
+      </w:r>
+    </w:p>
+    <w:p>
+      <w:pPr>
+        <w:pStyle w:val="ListParagraph"/>
+        <w:numPr>
+          <w:ilvl w:val="0"/>
+          <w:numId w:val="13"/>
+        </w:numPr>
+      </w:pPr>
+      <w:r>
+        <w:t xml:space="preserve">Sidebar </w:t>
+      </w:r>
+      <w:r>
+        <w:t xml:space="preserve">having al </w:t>
+      </w:r>
+      <w:r>
+        <w:t>pages.</w:t>
+      </w:r>
+    </w:p>
+    <w:p>
+      <w:pPr>
+        <w:pStyle w:val="ListParagraph"/>
+        <w:numPr>
+          <w:ilvl w:val="0"/>
+          <w:numId w:val="13"/>
+        </w:numPr>
+      </w:pPr>
+      <w:r>
+        <w:t xml:space="preserve">Saving photos and music tracks in </w:t>
+      </w:r>
+      <w:r>
+        <w:t>Google</w:t>
+      </w:r>
+      <w:r>
+        <w:t xml:space="preserve"> drive </w:t>
+      </w:r>
+      <w:r>
+        <w:t>using</w:t>
+      </w:r>
+      <w:r>
         <w:t xml:space="preserve"> </w:t>
       </w:r>
+      <w:r>
+        <w:t xml:space="preserve">Google </w:t>
+      </w:r>
+      <w:r>
+        <w:t xml:space="preserve">drive </w:t>
+      </w:r>
+      <w:proofErr w:type="gramStart"/>
+      <w:r>
+        <w:t>Api</w:t>
+      </w:r>
+      <w:proofErr w:type="gramEnd"/>
+      <w:r>
+        <w:t xml:space="preserve"> </w:t>
+      </w:r>
+      <w:r>
+        <w:t xml:space="preserve">instead of putting them in website Host to save website host storage space. </w:t>
+      </w:r>
+    </w:p>
+    <w:p>
+      <w:pPr>
+        <w:pStyle w:val="ListParagraph"/>
+        <w:numPr>
+          <w:ilvl w:val="0"/>
+          <w:numId w:val="13"/>
+        </w:numPr>
+      </w:pPr>
+      <w:r>
+        <w:t>Adding other admins to manage the websites.</w:t>
+      </w:r>
+    </w:p>
+    <w:p>
+      <w:pPr>
+        <w:pStyle w:val="ListParagraph"/>
+        <w:numPr>
+          <w:ilvl w:val="0"/>
+          <w:numId w:val="13"/>
+        </w:numPr>
+      </w:pPr>
+      <w:r>
+        <w:t>Using MYSQL database to store the website information.</w:t>
+      </w:r>
+    </w:p>
+    <w:p>
+      <w:pPr>
+        <w:pStyle w:val="ListParagraph"/>
+        <w:numPr>
+          <w:ilvl w:val="0"/>
+          <w:numId w:val="13"/>
+        </w:numPr>
+      </w:pPr>
+      <w:r>
+        <w:t xml:space="preserve">Using laravel ORM to connect database and models. </w:t>
+      </w:r>
+    </w:p>
+    <w:p>
+      <w:pPr>
+        <w:pStyle w:val="ListParagraph"/>
+        <w:numPr>
+          <w:ilvl w:val="0"/>
+          <w:numId w:val="13"/>
+        </w:numPr>
+      </w:pPr>
+      <w:r>
+        <w:t>Testimonials page</w:t>
+      </w:r>
+      <w:r>
+        <w:t xml:space="preserve"> which you can</w:t>
+      </w:r>
+      <w:r>
+        <w:t xml:space="preserve"> see all </w:t>
+      </w:r>
+      <w:r>
+        <w:t>Testimonials</w:t>
+      </w:r>
+      <w:r>
+        <w:t xml:space="preserve"> or</w:t>
+      </w:r>
+      <w:r>
+        <w:t xml:space="preserve"> add customer experience or modify existing one.</w:t>
+      </w:r>
+    </w:p>
+    <w:p>
+      <w:pPr>
+        <w:pStyle w:val="ListParagraph"/>
+        <w:numPr>
+          <w:ilvl w:val="0"/>
+          <w:numId w:val="13"/>
+        </w:numPr>
+      </w:pPr>
+      <w:r>
+        <w:t>News page</w:t>
+      </w:r>
+      <w:r>
+        <w:t xml:space="preserve"> </w:t>
+      </w:r>
+      <w:r>
+        <w:t>which</w:t>
+      </w:r>
+      <w:r>
+        <w:t xml:space="preserve"> </w:t>
+      </w:r>
+      <w:r>
+        <w:t>you can</w:t>
+      </w:r>
+      <w:r>
+        <w:t xml:space="preserve"> </w:t>
+      </w:r>
+      <w:r>
+        <w:t xml:space="preserve">see all News </w:t>
+      </w:r>
+      <w:r>
+        <w:t xml:space="preserve">or </w:t>
+      </w:r>
+      <w:r>
+        <w:t xml:space="preserve">add </w:t>
+      </w:r>
+      <w:r>
+        <w:t>news</w:t>
+      </w:r>
+      <w:r>
+        <w:t xml:space="preserve"> </w:t>
+      </w:r>
+      <w:r>
+        <w:t>with date</w:t>
+      </w:r>
+      <w:r>
+        <w:t xml:space="preserve"> or modify existing one</w:t>
+      </w:r>
+      <w:r>
+        <w:t xml:space="preserve"> or search with specific category.</w:t>
+      </w:r>
+    </w:p>
+    <w:p>
+      <w:pPr>
+        <w:pStyle w:val="ListParagraph"/>
+        <w:numPr>
+          <w:ilvl w:val="0"/>
+          <w:numId w:val="13"/>
+        </w:numPr>
+      </w:pPr>
+      <w:r>
+        <w:t xml:space="preserve">Music </w:t>
+      </w:r>
+      <w:r>
+        <w:t>page</w:t>
+      </w:r>
+      <w:r>
+        <w:t xml:space="preserve"> which</w:t>
+      </w:r>
+      <w:r>
+        <w:t xml:space="preserve"> you can </w:t>
+      </w:r>
+      <w:r>
+        <w:t xml:space="preserve">listen and see </w:t>
+      </w:r>
+      <w:r>
+        <w:t xml:space="preserve">all </w:t>
+      </w:r>
+      <w:r>
+        <w:t>tracks</w:t>
+      </w:r>
+      <w:r>
+        <w:t xml:space="preserve"> </w:t>
+      </w:r>
+      <w:r>
+        <w:t xml:space="preserve">or </w:t>
+      </w:r>
+      <w:r>
+        <w:t xml:space="preserve">add </w:t>
+      </w:r>
+      <w:r>
+        <w:t>new music track</w:t>
+      </w:r>
+      <w:r>
+        <w:t xml:space="preserve"> with </w:t>
+      </w:r>
+      <w:proofErr w:type="spellStart"/>
+      <w:r>
+        <w:t>it’s</w:t>
+      </w:r>
+      <w:proofErr w:type="spellEnd"/>
+      <w:r>
+        <w:t xml:space="preserve"> details </w:t>
+      </w:r>
+      <w:r>
+        <w:t>or modify existing one or search</w:t>
+      </w:r>
+      <w:r>
+        <w:t xml:space="preserve"> for tracks</w:t>
+      </w:r>
+      <w:r>
+        <w:t xml:space="preserve"> with specific </w:t>
+      </w:r>
+      <w:r>
+        <w:t>type based on (title , label and released )</w:t>
+      </w:r>
+      <w:r>
+        <w:t>.</w:t>
+      </w:r>
+    </w:p>
+    <w:p>
+      <w:pPr>
+        <w:pStyle w:val="ListParagraph"/>
+        <w:numPr>
+          <w:ilvl w:val="0"/>
+          <w:numId w:val="13"/>
+        </w:numPr>
+      </w:pPr>
+      <w:r>
+        <w:t xml:space="preserve">Comments page </w:t>
+      </w:r>
+      <w:r>
+        <w:t>which</w:t>
+      </w:r>
+      <w:r>
+        <w:t xml:space="preserve"> </w:t>
+      </w:r>
+      <w:r>
+        <w:t xml:space="preserve">show </w:t>
+      </w:r>
+      <w:r>
+        <w:t xml:space="preserve">all </w:t>
+      </w:r>
+      <w:r>
+        <w:t xml:space="preserve">comments in website </w:t>
+      </w:r>
+      <w:r>
+        <w:t xml:space="preserve">or add new </w:t>
+      </w:r>
+      <w:r>
+        <w:t>comment on specific part</w:t>
+      </w:r>
+      <w:r>
+        <w:t xml:space="preserve"> or modify existing one or search for </w:t>
+      </w:r>
+      <w:r>
+        <w:t xml:space="preserve">comment </w:t>
+      </w:r>
+      <w:r>
+        <w:t>with specific type based on (</w:t>
+      </w:r>
+      <w:r>
+        <w:t>music</w:t>
+      </w:r>
+      <w:r>
+        <w:t xml:space="preserve">, </w:t>
+      </w:r>
+      <w:r>
+        <w:t>video,</w:t>
+      </w:r>
+      <w:r>
+        <w:t xml:space="preserve"> photo </w:t>
+      </w:r>
+      <w:r>
+        <w:t xml:space="preserve">and </w:t>
+      </w:r>
+      <w:r>
+        <w:t>news)</w:t>
+      </w:r>
+      <w:r>
+        <w:t>.</w:t>
+      </w:r>
+    </w:p>
+    <w:p>
+      <w:pPr>
+        <w:pStyle w:val="ListParagraph"/>
+        <w:numPr>
+          <w:ilvl w:val="0"/>
+          <w:numId w:val="13"/>
+        </w:numPr>
+      </w:pPr>
+      <w:r>
+        <w:t>Contact me page to see all message coming from the frontend contact me page and can reply to each message with your email.</w:t>
+      </w:r>
+    </w:p>
+    <w:p>
+      <w:pPr>
+        <w:ind w:left="360"/>
+      </w:pPr>
     </w:p>
     <w:p/>
     <w:p/>
@@ -2380,7 +3189,7 @@
         <w:ind w:left="720" w:hanging="360"/>
       </w:pPr>
     </w:lvl>
-    <w:lvl w:ilvl="1" w:tplc="04090019" w:tentative="1">
+    <w:lvl w:ilvl="1" w:tplc="04090019">
       <w:start w:val="1"/>
       <w:numFmt w:val="lowerLetter"/>
       <w:lvlText w:val="%2."/>
@@ -2653,6 +3462,119 @@
     </w:lvl>
   </w:abstractNum>
   <w:abstractNum w:abstractNumId="3">
+    <w:nsid w:val="30AD0C41"/>
+    <w:multiLevelType w:val="hybridMultilevel"/>
+    <w:tmpl w:val="B7F835E2"/>
+    <w:lvl w:ilvl="0" w:tplc="04090001">
+      <w:start w:val="1"/>
+      <w:numFmt w:val="bullet"/>
+      <w:lvlText w:val=""/>
+      <w:lvlJc w:val="left"/>
+      <w:pPr>
+        <w:ind w:left="720" w:hanging="360"/>
+      </w:pPr>
+      <w:rPr>
+        <w:rFonts w:ascii="Symbol" w:hAnsi="Symbol" w:hint="default"/>
+      </w:rPr>
+    </w:lvl>
+    <w:lvl w:ilvl="1" w:tplc="04090003" w:tentative="1">
+      <w:start w:val="1"/>
+      <w:numFmt w:val="bullet"/>
+      <w:lvlText w:val="o"/>
+      <w:lvlJc w:val="left"/>
+      <w:pPr>
+        <w:ind w:left="1440" w:hanging="360"/>
+      </w:pPr>
+      <w:rPr>
+        <w:rFonts w:ascii="Courier New" w:hAnsi="Courier New" w:cs="Courier New" w:hint="default"/>
+      </w:rPr>
+    </w:lvl>
+    <w:lvl w:ilvl="2" w:tplc="04090005" w:tentative="1">
+      <w:start w:val="1"/>
+      <w:numFmt w:val="bullet"/>
+      <w:lvlText w:val=""/>
+      <w:lvlJc w:val="left"/>
+      <w:pPr>
+        <w:ind w:left="2160" w:hanging="360"/>
+      </w:pPr>
+      <w:rPr>
+        <w:rFonts w:ascii="Wingdings" w:hAnsi="Wingdings" w:hint="default"/>
+      </w:rPr>
+    </w:lvl>
+    <w:lvl w:ilvl="3" w:tplc="04090001" w:tentative="1">
+      <w:start w:val="1"/>
+      <w:numFmt w:val="bullet"/>
+      <w:lvlText w:val=""/>
+      <w:lvlJc w:val="left"/>
+      <w:pPr>
+        <w:ind w:left="2880" w:hanging="360"/>
+      </w:pPr>
+      <w:rPr>
+        <w:rFonts w:ascii="Symbol" w:hAnsi="Symbol" w:hint="default"/>
+      </w:rPr>
+    </w:lvl>
+    <w:lvl w:ilvl="4" w:tplc="04090003" w:tentative="1">
+      <w:start w:val="1"/>
+      <w:numFmt w:val="bullet"/>
+      <w:lvlText w:val="o"/>
+      <w:lvlJc w:val="left"/>
+      <w:pPr>
+        <w:ind w:left="3600" w:hanging="360"/>
+      </w:pPr>
+      <w:rPr>
+        <w:rFonts w:ascii="Courier New" w:hAnsi="Courier New" w:cs="Courier New" w:hint="default"/>
+      </w:rPr>
+    </w:lvl>
+    <w:lvl w:ilvl="5" w:tplc="04090005" w:tentative="1">
+      <w:start w:val="1"/>
+      <w:numFmt w:val="bullet"/>
+      <w:lvlText w:val=""/>
+      <w:lvlJc w:val="left"/>
+      <w:pPr>
+        <w:ind w:left="4320" w:hanging="360"/>
+      </w:pPr>
+      <w:rPr>
+        <w:rFonts w:ascii="Wingdings" w:hAnsi="Wingdings" w:hint="default"/>
+      </w:rPr>
+    </w:lvl>
+    <w:lvl w:ilvl="6" w:tplc="04090001" w:tentative="1">
+      <w:start w:val="1"/>
+      <w:numFmt w:val="bullet"/>
+      <w:lvlText w:val=""/>
+      <w:lvlJc w:val="left"/>
+      <w:pPr>
+        <w:ind w:left="5040" w:hanging="360"/>
+      </w:pPr>
+      <w:rPr>
+        <w:rFonts w:ascii="Symbol" w:hAnsi="Symbol" w:hint="default"/>
+      </w:rPr>
+    </w:lvl>
+    <w:lvl w:ilvl="7" w:tplc="04090003" w:tentative="1">
+      <w:start w:val="1"/>
+      <w:numFmt w:val="bullet"/>
+      <w:lvlText w:val="o"/>
+      <w:lvlJc w:val="left"/>
+      <w:pPr>
+        <w:ind w:left="5760" w:hanging="360"/>
+      </w:pPr>
+      <w:rPr>
+        <w:rFonts w:ascii="Courier New" w:hAnsi="Courier New" w:cs="Courier New" w:hint="default"/>
+      </w:rPr>
+    </w:lvl>
+    <w:lvl w:ilvl="8" w:tplc="04090005" w:tentative="1">
+      <w:start w:val="1"/>
+      <w:numFmt w:val="bullet"/>
+      <w:lvlText w:val=""/>
+      <w:lvlJc w:val="left"/>
+      <w:pPr>
+        <w:ind w:left="6480" w:hanging="360"/>
+      </w:pPr>
+      <w:rPr>
+        <w:rFonts w:ascii="Wingdings" w:hAnsi="Wingdings" w:hint="default"/>
+      </w:rPr>
+    </w:lvl>
+  </w:abstractNum>
+  <w:abstractNum w:abstractNumId="4">
     <w:nsid w:val="40D27DD3"/>
     <w:multiLevelType w:val="hybridMultilevel"/>
     <w:tmpl w:val="9C84F516"/>
@@ -2738,7 +3660,7 @@
       </w:pPr>
     </w:lvl>
   </w:abstractNum>
-  <w:abstractNum w:abstractNumId="4">
+  <w:abstractNum w:abstractNumId="5">
     <w:nsid w:val="4F56662D"/>
     <w:multiLevelType w:val="hybridMultilevel"/>
     <w:tmpl w:val="305E13F6"/>
@@ -2824,7 +3746,7 @@
       </w:pPr>
     </w:lvl>
   </w:abstractNum>
-  <w:abstractNum w:abstractNumId="5">
+  <w:abstractNum w:abstractNumId="6">
     <w:nsid w:val="66384DD8"/>
     <w:multiLevelType w:val="hybridMultilevel"/>
     <w:tmpl w:val="4BB2637E"/>
@@ -2910,7 +3832,7 @@
       </w:pPr>
     </w:lvl>
   </w:abstractNum>
-  <w:abstractNum w:abstractNumId="6">
+  <w:abstractNum w:abstractNumId="7">
     <w:nsid w:val="6DAC4103"/>
     <w:multiLevelType w:val="hybridMultilevel"/>
     <w:tmpl w:val="A6C41E5C"/>
@@ -2996,7 +3918,7 @@
       </w:pPr>
     </w:lvl>
   </w:abstractNum>
-  <w:abstractNum w:abstractNumId="7">
+  <w:abstractNum w:abstractNumId="8">
     <w:nsid w:val="6E42245B"/>
     <w:multiLevelType w:val="hybridMultilevel"/>
     <w:tmpl w:val="04824504"/>
@@ -3082,7 +4004,7 @@
       </w:pPr>
     </w:lvl>
   </w:abstractNum>
-  <w:abstractNum w:abstractNumId="8">
+  <w:abstractNum w:abstractNumId="9">
     <w:nsid w:val="6EB9080E"/>
     <w:multiLevelType w:val="hybridMultilevel"/>
     <w:tmpl w:val="4146A9E2"/>
@@ -3168,7 +4090,7 @@
       </w:pPr>
     </w:lvl>
   </w:abstractNum>
-  <w:abstractNum w:abstractNumId="9">
+  <w:abstractNum w:abstractNumId="10">
     <w:nsid w:val="72307362"/>
     <w:multiLevelType w:val="hybridMultilevel"/>
     <w:tmpl w:val="6E24E53E"/>
@@ -3280,7 +4202,93 @@
       </w:rPr>
     </w:lvl>
   </w:abstractNum>
-  <w:abstractNum w:abstractNumId="10">
+  <w:abstractNum w:abstractNumId="11">
+    <w:nsid w:val="7C48205B"/>
+    <w:multiLevelType w:val="hybridMultilevel"/>
+    <w:tmpl w:val="0902DAD0"/>
+    <w:lvl w:ilvl="0" w:tplc="0409000F">
+      <w:start w:val="1"/>
+      <w:numFmt w:val="decimal"/>
+      <w:lvlText w:val="%1."/>
+      <w:lvlJc w:val="left"/>
+      <w:pPr>
+        <w:ind w:left="720" w:hanging="360"/>
+      </w:pPr>
+    </w:lvl>
+    <w:lvl w:ilvl="1" w:tplc="04090019" w:tentative="1">
+      <w:start w:val="1"/>
+      <w:numFmt w:val="lowerLetter"/>
+      <w:lvlText w:val="%2."/>
+      <w:lvlJc w:val="left"/>
+      <w:pPr>
+        <w:ind w:left="1440" w:hanging="360"/>
+      </w:pPr>
+    </w:lvl>
+    <w:lvl w:ilvl="2" w:tplc="0409001B" w:tentative="1">
+      <w:start w:val="1"/>
+      <w:numFmt w:val="lowerRoman"/>
+      <w:lvlText w:val="%3."/>
+      <w:lvlJc w:val="right"/>
+      <w:pPr>
+        <w:ind w:left="2160" w:hanging="180"/>
+      </w:pPr>
+    </w:lvl>
+    <w:lvl w:ilvl="3" w:tplc="0409000F" w:tentative="1">
+      <w:start w:val="1"/>
+      <w:numFmt w:val="decimal"/>
+      <w:lvlText w:val="%4."/>
+      <w:lvlJc w:val="left"/>
+      <w:pPr>
+        <w:ind w:left="2880" w:hanging="360"/>
+      </w:pPr>
+    </w:lvl>
+    <w:lvl w:ilvl="4" w:tplc="04090019" w:tentative="1">
+      <w:start w:val="1"/>
+      <w:numFmt w:val="lowerLetter"/>
+      <w:lvlText w:val="%5."/>
+      <w:lvlJc w:val="left"/>
+      <w:pPr>
+        <w:ind w:left="3600" w:hanging="360"/>
+      </w:pPr>
+    </w:lvl>
+    <w:lvl w:ilvl="5" w:tplc="0409001B" w:tentative="1">
+      <w:start w:val="1"/>
+      <w:numFmt w:val="lowerRoman"/>
+      <w:lvlText w:val="%6."/>
+      <w:lvlJc w:val="right"/>
+      <w:pPr>
+        <w:ind w:left="4320" w:hanging="180"/>
+      </w:pPr>
+    </w:lvl>
+    <w:lvl w:ilvl="6" w:tplc="0409000F" w:tentative="1">
+      <w:start w:val="1"/>
+      <w:numFmt w:val="decimal"/>
+      <w:lvlText w:val="%7."/>
+      <w:lvlJc w:val="left"/>
+      <w:pPr>
+        <w:ind w:left="5040" w:hanging="360"/>
+      </w:pPr>
+    </w:lvl>
+    <w:lvl w:ilvl="7" w:tplc="04090019" w:tentative="1">
+      <w:start w:val="1"/>
+      <w:numFmt w:val="lowerLetter"/>
+      <w:lvlText w:val="%8."/>
+      <w:lvlJc w:val="left"/>
+      <w:pPr>
+        <w:ind w:left="5760" w:hanging="360"/>
+      </w:pPr>
+    </w:lvl>
+    <w:lvl w:ilvl="8" w:tplc="0409001B" w:tentative="1">
+      <w:start w:val="1"/>
+      <w:numFmt w:val="lowerRoman"/>
+      <w:lvlText w:val="%9."/>
+      <w:lvlJc w:val="right"/>
+      <w:pPr>
+        <w:ind w:left="6480" w:hanging="180"/>
+      </w:pPr>
+    </w:lvl>
+  </w:abstractNum>
+  <w:abstractNum w:abstractNumId="12">
     <w:nsid w:val="7DBC7636"/>
     <w:multiLevelType w:val="hybridMultilevel"/>
     <w:tmpl w:val="9A5C3B82"/>
@@ -3367,22 +4375,22 @@
     </w:lvl>
   </w:abstractNum>
   <w:num w:numId="1">
-    <w:abstractNumId w:val="10"/>
+    <w:abstractNumId w:val="12"/>
   </w:num>
   <w:num w:numId="2">
+    <w:abstractNumId w:val="6"/>
+  </w:num>
+  <w:num w:numId="3">
     <w:abstractNumId w:val="5"/>
   </w:num>
-  <w:num w:numId="3">
-    <w:abstractNumId w:val="4"/>
+  <w:num w:numId="4">
+    <w:abstractNumId w:val="9"/>
   </w:num>
-  <w:num w:numId="4">
+  <w:num w:numId="5">
     <w:abstractNumId w:val="8"/>
   </w:num>
-  <w:num w:numId="5">
+  <w:num w:numId="6">
     <w:abstractNumId w:val="7"/>
-  </w:num>
-  <w:num w:numId="6">
-    <w:abstractNumId w:val="6"/>
   </w:num>
   <w:num w:numId="7">
     <w:abstractNumId w:val="2"/>
@@ -3391,13 +4399,19 @@
     <w:abstractNumId w:val="1"/>
   </w:num>
   <w:num w:numId="9">
-    <w:abstractNumId w:val="9"/>
+    <w:abstractNumId w:val="10"/>
   </w:num>
   <w:num w:numId="10">
-    <w:abstractNumId w:val="3"/>
+    <w:abstractNumId w:val="4"/>
   </w:num>
   <w:num w:numId="11">
     <w:abstractNumId w:val="0"/>
+  </w:num>
+  <w:num w:numId="12">
+    <w:abstractNumId w:val="3"/>
+  </w:num>
+  <w:num w:numId="13">
+    <w:abstractNumId w:val="11"/>
   </w:num>
 </w:numbering>
 </file>
@@ -3796,6 +4810,27 @@
     <w:name w:val="Normal"/>
     <w:qFormat/>
   </w:style>
+  <w:style w:type="paragraph" w:styleId="Heading1">
+    <w:name w:val="heading 1"/>
+    <w:basedOn w:val="Normal"/>
+    <w:next w:val="Normal"/>
+    <w:link w:val="Heading1Char"/>
+    <w:uiPriority w:val="9"/>
+    <w:qFormat/>
+    <w:rsid w:val="00E10D06"/>
+    <w:pPr>
+      <w:keepNext/>
+      <w:keepLines/>
+      <w:spacing w:before="240" w:after="0"/>
+      <w:outlineLvl w:val="0"/>
+    </w:pPr>
+    <w:rPr>
+      <w:rFonts w:asciiTheme="majorHAnsi" w:eastAsiaTheme="majorEastAsia" w:hAnsiTheme="majorHAnsi" w:cstheme="majorBidi"/>
+      <w:color w:val="2E74B5" w:themeColor="accent1" w:themeShade="BF"/>
+      <w:sz w:val="32"/>
+      <w:szCs w:val="32"/>
+    </w:rPr>
+  </w:style>
   <w:style w:type="paragraph" w:styleId="Heading2">
     <w:name w:val="heading 2"/>
     <w:basedOn w:val="Normal"/>
@@ -3845,7 +4880,6 @@
   <w:style w:type="character" w:default="1" w:styleId="DefaultParagraphFont">
     <w:name w:val="Default Paragraph Font"/>
     <w:uiPriority w:val="1"/>
-    <w:semiHidden/>
     <w:unhideWhenUsed/>
   </w:style>
   <w:style w:type="table" w:default="1" w:styleId="TableNormal">
@@ -3906,6 +4940,19 @@
       <w:color w:val="2E74B5" w:themeColor="accent1" w:themeShade="BF"/>
       <w:sz w:val="26"/>
       <w:szCs w:val="26"/>
+    </w:rPr>
+  </w:style>
+  <w:style w:type="character" w:customStyle="1" w:styleId="Heading1Char">
+    <w:name w:val="Heading 1 Char"/>
+    <w:basedOn w:val="DefaultParagraphFont"/>
+    <w:link w:val="Heading1"/>
+    <w:uiPriority w:val="9"/>
+    <w:rsid w:val="00E10D06"/>
+    <w:rPr>
+      <w:rFonts w:asciiTheme="majorHAnsi" w:eastAsiaTheme="majorEastAsia" w:hAnsiTheme="majorHAnsi" w:cstheme="majorBidi"/>
+      <w:color w:val="2E74B5" w:themeColor="accent1" w:themeShade="BF"/>
+      <w:sz w:val="32"/>
+      <w:szCs w:val="32"/>
     </w:rPr>
   </w:style>
 </w:styles>

</xml_diff>